<commit_message>
Uploaded Problem Definition Document
</commit_message>
<xml_diff>
--- a/Documents, diagrams etc/Test strategy.docx
+++ b/Documents, diagrams etc/Test strategy.docx
@@ -35,15 +35,7 @@
         </w:numPr>
       </w:pPr>
       <w:r>
-        <w:t xml:space="preserve">During development, we will use </w:t>
-      </w:r>
-      <w:proofErr w:type="spellStart"/>
-      <w:r>
-        <w:t>BugZilla</w:t>
-      </w:r>
-      <w:proofErr w:type="spellEnd"/>
-      <w:r>
-        <w:t xml:space="preserve"> to report bugs and track progress in resolving them</w:t>
+        <w:t>During development, we will use BugZilla to report bugs and track progress in resolving them</w:t>
       </w:r>
     </w:p>
     <w:p>
@@ -54,13 +46,8 @@
           <w:numId w:val="1"/>
         </w:numPr>
       </w:pPr>
-      <w:proofErr w:type="spellStart"/>
-      <w:r>
-        <w:t>BugZilla</w:t>
-      </w:r>
-      <w:proofErr w:type="spellEnd"/>
-      <w:r>
-        <w:t xml:space="preserve"> will also be used post-launch as a maintenance tool</w:t>
+      <w:r>
+        <w:t>BugZilla will also be used post-launch as a maintenance tool</w:t>
       </w:r>
     </w:p>
     <w:p>
@@ -72,15 +59,7 @@
         </w:numPr>
       </w:pPr>
       <w:r>
-        <w:t xml:space="preserve">User stories </w:t>
-      </w:r>
-      <w:proofErr w:type="gramStart"/>
-      <w:r>
-        <w:t>will  be</w:t>
-      </w:r>
-      <w:proofErr w:type="gramEnd"/>
-      <w:r>
-        <w:t xml:space="preserve"> used a basis for determining test that check overall functionality is correct</w:t>
+        <w:t>User stories will  be used a basis for determining test that check overall functionality is correct</w:t>
       </w:r>
     </w:p>
     <w:p>
@@ -98,10 +77,13 @@
         <w:t xml:space="preserve">and track that functions and methods are passing </w:t>
       </w:r>
       <w:r>
+        <w:rPr>
+          <w:noProof/>
+        </w:rPr>
         <w:drawing>
-          <wp:inline distT="0" distB="0" distL="0" distR="0" wp14:anchorId="1B1E7A38" wp14:editId="7B437F3F">
-            <wp:extent cx="1686160" cy="543001"/>
-            <wp:effectExtent l="0" t="0" r="0" b="9525"/>
+          <wp:inline distT="0" distB="0" distL="0" distR="0" wp14:anchorId="1B1E7A38" wp14:editId="5BA45BEA">
+            <wp:extent cx="1343024" cy="447675"/>
+            <wp:effectExtent l="0" t="0" r="0" b="0"/>
             <wp:docPr id="1" name="Picture 1" descr="Text&#10;&#10;Description automatically generated"/>
             <wp:cNvGraphicFramePr>
               <a:graphicFrameLocks xmlns:a="http://schemas.openxmlformats.org/drawingml/2006/main" noChangeAspect="1"/>
@@ -113,26 +95,48 @@
                     <pic:cNvPr id="1" name="Picture 1" descr="Text&#10;&#10;Description automatically generated"/>
                     <pic:cNvPicPr/>
                   </pic:nvPicPr>
-                  <pic:blipFill>
+                  <pic:blipFill rotWithShape="1">
                     <a:blip r:embed="rId7"/>
-                    <a:stretch>
-                      <a:fillRect/>
-                    </a:stretch>
+                    <a:srcRect l="20339" t="17545"/>
+                    <a:stretch/>
                   </pic:blipFill>
-                  <pic:spPr>
+                  <pic:spPr bwMode="auto">
                     <a:xfrm>
                       <a:off x="0" y="0"/>
-                      <a:ext cx="1686160" cy="543001"/>
+                      <a:ext cx="1343212" cy="447738"/>
                     </a:xfrm>
                     <a:prstGeom prst="rect">
                       <a:avLst/>
                     </a:prstGeom>
+                    <a:ln>
+                      <a:noFill/>
+                    </a:ln>
+                    <a:extLst>
+                      <a:ext uri="{53640926-AAD7-44D8-BBD7-CCE9431645EC}">
+                        <a14:shadowObscured xmlns:a14="http://schemas.microsoft.com/office/drawing/2010/main"/>
+                      </a:ext>
+                    </a:extLst>
                   </pic:spPr>
                 </pic:pic>
               </a:graphicData>
             </a:graphic>
           </wp:inline>
         </w:drawing>
+      </w:r>
+    </w:p>
+    <w:p>
+      <w:pPr>
+        <w:pStyle w:val="ListParagraph"/>
+        <w:numPr>
+          <w:ilvl w:val="0"/>
+          <w:numId w:val="1"/>
+        </w:numPr>
+      </w:pPr>
+      <w:r>
+        <w:t xml:space="preserve">Final integration test </w:t>
+      </w:r>
+      <w:r>
+        <w:t>(combination of functional &amp; unit testing)</w:t>
       </w:r>
     </w:p>
     <w:sectPr>

</xml_diff>